<commit_message>
added filled in .docx submissions for easy retention
</commit_message>
<xml_diff>
--- a/Assignments/Submissions/CR1350 Assignment 1.docx
+++ b/Assignments/Submissions/CR1350 Assignment 1.docx
@@ -312,9 +312,9 @@
           <w:szCs w:val="24"/>
         </w:rPr>
         <w:drawing>
-          <wp:inline distT="0" distB="0" distL="0" distR="0" wp14:anchorId="0808D33B" wp14:editId="57B8A193">
-            <wp:extent cx="3219450" cy="2371725"/>
-            <wp:effectExtent l="0" t="0" r="0" b="9525"/>
+          <wp:inline distT="0" distB="0" distL="0" distR="0" wp14:anchorId="0808D33B" wp14:editId="17667E97">
+            <wp:extent cx="2973789" cy="2190750"/>
+            <wp:effectExtent l="0" t="0" r="0" b="0"/>
             <wp:docPr id="1" name="Picture 1"/>
             <wp:cNvGraphicFramePr>
               <a:graphicFrameLocks xmlns:a="http://schemas.openxmlformats.org/drawingml/2006/main" noChangeAspect="1"/>
@@ -344,7 +344,7 @@
                   <pic:spPr bwMode="auto">
                     <a:xfrm>
                       <a:off x="0" y="0"/>
-                      <a:ext cx="3219450" cy="2371725"/>
+                      <a:ext cx="2981624" cy="2196522"/>
                     </a:xfrm>
                     <a:prstGeom prst="rect">
                       <a:avLst/>
@@ -383,33 +383,63 @@
                 <w:szCs w:val="24"/>
               </w:rPr>
             </w:pPr>
-          </w:p>
-          <w:p>
-            <w:pPr>
-              <w:rPr>
-                <w:rFonts w:cstheme="minorHAnsi"/>
-                <w:sz w:val="24"/>
-                <w:szCs w:val="24"/>
-              </w:rPr>
-            </w:pPr>
-          </w:p>
-          <w:p>
-            <w:pPr>
-              <w:rPr>
-                <w:rFonts w:cstheme="minorHAnsi"/>
-                <w:sz w:val="24"/>
-                <w:szCs w:val="24"/>
-              </w:rPr>
-            </w:pPr>
-          </w:p>
-          <w:p>
-            <w:pPr>
-              <w:rPr>
-                <w:rFonts w:cstheme="minorHAnsi"/>
-                <w:sz w:val="24"/>
-                <w:szCs w:val="24"/>
-              </w:rPr>
-            </w:pPr>
+            <w:r>
+              <w:rPr>
+                <w:rFonts w:cstheme="minorHAnsi"/>
+                <w:b/>
+                <w:bCs/>
+                <w:sz w:val="24"/>
+                <w:szCs w:val="24"/>
+              </w:rPr>
+              <w:t>Ring Topology</w:t>
+            </w:r>
+            <w:r>
+              <w:rPr>
+                <w:rFonts w:cstheme="minorHAnsi"/>
+                <w:sz w:val="24"/>
+                <w:szCs w:val="24"/>
+              </w:rPr>
+              <w:t>:</w:t>
+            </w:r>
+          </w:p>
+          <w:p>
+            <w:pPr>
+              <w:rPr>
+                <w:rFonts w:cstheme="minorHAnsi"/>
+                <w:sz w:val="24"/>
+                <w:szCs w:val="24"/>
+              </w:rPr>
+            </w:pPr>
+            <w:r>
+              <w:rPr>
+                <w:rFonts w:cstheme="minorHAnsi"/>
+                <w:sz w:val="24"/>
+                <w:szCs w:val="24"/>
+              </w:rPr>
+              <w:t>Pros:</w:t>
+            </w:r>
+          </w:p>
+          <w:p>
+            <w:pPr>
+              <w:pStyle w:val="ListParagraph"/>
+              <w:numPr>
+                <w:ilvl w:val="0"/>
+                <w:numId w:val="7"/>
+              </w:numPr>
+              <w:rPr>
+                <w:rFonts w:cstheme="minorHAnsi"/>
+                <w:sz w:val="24"/>
+                <w:szCs w:val="24"/>
+              </w:rPr>
+            </w:pPr>
+            <w:r>
+              <w:rPr>
+                <w:rFonts w:cstheme="minorHAnsi"/>
+                <w:sz w:val="24"/>
+                <w:szCs w:val="24"/>
+              </w:rPr>
+              <w:t>Fewer packet collisions due to forced reduced traffic.</w:t>
+            </w:r>
           </w:p>
           <w:p>
             <w:pPr>
@@ -545,6 +575,34 @@
                 <w:szCs w:val="24"/>
               </w:rPr>
             </w:pPr>
+            <w:r>
+              <w:rPr>
+                <w:rFonts w:cstheme="minorHAnsi"/>
+                <w:b/>
+                <w:bCs/>
+                <w:sz w:val="24"/>
+                <w:szCs w:val="24"/>
+              </w:rPr>
+              <w:t xml:space="preserve">Bus Topology: </w:t>
+            </w:r>
+            <w:r>
+              <w:rPr>
+                <w:rFonts w:cstheme="minorHAnsi"/>
+                <w:sz w:val="24"/>
+                <w:szCs w:val="24"/>
+              </w:rPr>
+              <w:t xml:space="preserve">very cheap to set up due to lack of </w:t>
+            </w:r>
+            <w:proofErr w:type="gramStart"/>
+            <w:r>
+              <w:rPr>
+                <w:rFonts w:cstheme="minorHAnsi"/>
+                <w:sz w:val="24"/>
+                <w:szCs w:val="24"/>
+              </w:rPr>
+              <w:t>cable</w:t>
+            </w:r>
+            <w:proofErr w:type="gramEnd"/>
           </w:p>
           <w:p>
             <w:pPr>
@@ -715,6 +773,34 @@
                 <w:szCs w:val="24"/>
               </w:rPr>
             </w:pPr>
+            <w:r>
+              <w:rPr>
+                <w:rFonts w:cstheme="minorHAnsi"/>
+                <w:b/>
+                <w:bCs/>
+                <w:sz w:val="24"/>
+                <w:szCs w:val="24"/>
+              </w:rPr>
+              <w:t xml:space="preserve">Star Topology: </w:t>
+            </w:r>
+            <w:proofErr w:type="gramStart"/>
+            <w:r>
+              <w:rPr>
+                <w:rFonts w:cstheme="minorHAnsi"/>
+                <w:sz w:val="24"/>
+                <w:szCs w:val="24"/>
+              </w:rPr>
+              <w:t>simple  design</w:t>
+            </w:r>
+            <w:proofErr w:type="gramEnd"/>
+            <w:r>
+              <w:rPr>
+                <w:rFonts w:cstheme="minorHAnsi"/>
+                <w:sz w:val="24"/>
+                <w:szCs w:val="24"/>
+              </w:rPr>
+              <w:t xml:space="preserve"> and easy network management from central point</w:t>
+            </w:r>
           </w:p>
           <w:p>
             <w:pPr>
@@ -891,16 +977,17 @@
     <w:tbl>
       <w:tblPr>
         <w:tblStyle w:val="TableGrid"/>
-        <w:tblW w:w="0" w:type="auto"/>
+        <w:tblW w:w="10207" w:type="dxa"/>
+        <w:tblInd w:w="-431" w:type="dxa"/>
         <w:tblLook w:val="04A0" w:firstRow="1" w:lastRow="0" w:firstColumn="1" w:lastColumn="0" w:noHBand="0" w:noVBand="1"/>
       </w:tblPr>
       <w:tblGrid>
-        <w:gridCol w:w="9350"/>
+        <w:gridCol w:w="10207"/>
       </w:tblGrid>
       <w:tr>
         <w:tc>
           <w:tcPr>
-            <w:tcW w:w="9350" w:type="dxa"/>
+            <w:tcW w:w="10207" w:type="dxa"/>
           </w:tcPr>
           <w:p>
             <w:pPr>
@@ -919,15 +1006,110 @@
                 <w:szCs w:val="24"/>
               </w:rPr>
             </w:pPr>
-          </w:p>
-          <w:p>
-            <w:pPr>
-              <w:rPr>
-                <w:rFonts w:cstheme="minorHAnsi"/>
-                <w:sz w:val="24"/>
-                <w:szCs w:val="24"/>
-              </w:rPr>
-            </w:pPr>
+            <w:r>
+              <w:rPr>
+                <w:rFonts w:cstheme="minorHAnsi"/>
+                <w:sz w:val="24"/>
+                <w:szCs w:val="24"/>
+              </w:rPr>
+              <w:t xml:space="preserve">W = </w:t>
+            </w:r>
+            <w:proofErr w:type="gramStart"/>
+            <w:r>
+              <w:rPr>
+                <w:rFonts w:cstheme="minorHAnsi"/>
+                <w:sz w:val="24"/>
+                <w:szCs w:val="24"/>
+              </w:rPr>
+              <w:t>Presentation:</w:t>
+            </w:r>
+            <w:proofErr w:type="gramEnd"/>
+            <w:r>
+              <w:rPr>
+                <w:rFonts w:cstheme="minorHAnsi"/>
+                <w:sz w:val="24"/>
+                <w:szCs w:val="24"/>
+              </w:rPr>
+              <w:t xml:space="preserve"> provides common representation of the data transferred between application layers</w:t>
+            </w:r>
+          </w:p>
+          <w:p>
+            <w:pPr>
+              <w:rPr>
+                <w:rFonts w:cstheme="minorHAnsi"/>
+                <w:sz w:val="24"/>
+                <w:szCs w:val="24"/>
+              </w:rPr>
+            </w:pPr>
+          </w:p>
+          <w:p>
+            <w:pPr>
+              <w:rPr>
+                <w:rFonts w:cstheme="minorHAnsi"/>
+                <w:sz w:val="24"/>
+                <w:szCs w:val="24"/>
+              </w:rPr>
+            </w:pPr>
+            <w:r>
+              <w:rPr>
+                <w:rFonts w:cstheme="minorHAnsi"/>
+                <w:sz w:val="24"/>
+                <w:szCs w:val="24"/>
+              </w:rPr>
+              <w:t>X = Physical: describes the means to activate, maintain or deactivate physical connections</w:t>
+            </w:r>
+          </w:p>
+          <w:p>
+            <w:pPr>
+              <w:rPr>
+                <w:rFonts w:cstheme="minorHAnsi"/>
+                <w:sz w:val="24"/>
+                <w:szCs w:val="24"/>
+              </w:rPr>
+            </w:pPr>
+          </w:p>
+          <w:p>
+            <w:pPr>
+              <w:rPr>
+                <w:rFonts w:cstheme="minorHAnsi"/>
+                <w:sz w:val="24"/>
+                <w:szCs w:val="24"/>
+              </w:rPr>
+            </w:pPr>
+            <w:r>
+              <w:rPr>
+                <w:rFonts w:cstheme="minorHAnsi"/>
+                <w:sz w:val="24"/>
+                <w:szCs w:val="24"/>
+              </w:rPr>
+              <w:t>Y = Application</w:t>
+            </w:r>
+          </w:p>
+          <w:p>
+            <w:pPr>
+              <w:rPr>
+                <w:rFonts w:cstheme="minorHAnsi"/>
+                <w:sz w:val="24"/>
+                <w:szCs w:val="24"/>
+              </w:rPr>
+            </w:pPr>
+          </w:p>
+          <w:p>
+            <w:pPr>
+              <w:rPr>
+                <w:rFonts w:cstheme="minorHAnsi"/>
+                <w:sz w:val="24"/>
+                <w:szCs w:val="24"/>
+              </w:rPr>
+            </w:pPr>
+            <w:r>
+              <w:rPr>
+                <w:rFonts w:cstheme="minorHAnsi"/>
+                <w:sz w:val="24"/>
+                <w:szCs w:val="24"/>
+              </w:rPr>
+              <w:t>Z = Network access</w:t>
+            </w:r>
           </w:p>
           <w:p>
             <w:pPr>
@@ -1080,6 +1262,14 @@
                 <w:szCs w:val="24"/>
               </w:rPr>
             </w:pPr>
+            <w:r>
+              <w:rPr>
+                <w:rFonts w:cstheme="minorHAnsi"/>
+                <w:sz w:val="24"/>
+                <w:szCs w:val="24"/>
+              </w:rPr>
+              <w:t>Port number: transport layer</w:t>
+            </w:r>
           </w:p>
         </w:tc>
       </w:tr>
@@ -1132,6 +1322,15 @@
                 <w:szCs w:val="24"/>
               </w:rPr>
             </w:pPr>
+            <w:r>
+              <w:rPr>
+                <w:rFonts w:cstheme="minorHAnsi"/>
+                <w:sz w:val="24"/>
+                <w:szCs w:val="24"/>
+              </w:rPr>
+              <w:lastRenderedPageBreak/>
+              <w:t>IP address: network layer</w:t>
+            </w:r>
           </w:p>
         </w:tc>
       </w:tr>
@@ -1184,6 +1383,22 @@
                 <w:szCs w:val="24"/>
               </w:rPr>
             </w:pPr>
+            <w:r>
+              <w:rPr>
+                <w:rFonts w:cstheme="minorHAnsi"/>
+                <w:sz w:val="24"/>
+                <w:szCs w:val="24"/>
+              </w:rPr>
+              <w:t xml:space="preserve">Mac address: </w:t>
+            </w:r>
+            <w:r>
+              <w:rPr>
+                <w:rFonts w:cstheme="minorHAnsi"/>
+                <w:sz w:val="24"/>
+                <w:szCs w:val="24"/>
+              </w:rPr>
+              <w:t>data link layer</w:t>
+            </w:r>
           </w:p>
         </w:tc>
       </w:tr>
@@ -1222,7 +1437,6 @@
           <w:szCs w:val="24"/>
           <w:u w:val="single"/>
         </w:rPr>
-        <w:lastRenderedPageBreak/>
         <w:t>Question 4</w:t>
       </w:r>
     </w:p>
@@ -1325,6 +1539,14 @@
                 <w:szCs w:val="24"/>
               </w:rPr>
             </w:pPr>
+            <w:r>
+              <w:rPr>
+                <w:rFonts w:cstheme="minorHAnsi"/>
+                <w:sz w:val="24"/>
+                <w:szCs w:val="24"/>
+              </w:rPr>
+              <w:t>DNS</w:t>
+            </w:r>
           </w:p>
         </w:tc>
       </w:tr>
@@ -1394,6 +1616,14 @@
                 <w:szCs w:val="24"/>
               </w:rPr>
             </w:pPr>
+            <w:r>
+              <w:rPr>
+                <w:rFonts w:cstheme="minorHAnsi"/>
+                <w:sz w:val="24"/>
+                <w:szCs w:val="24"/>
+              </w:rPr>
+              <w:t>FTP</w:t>
+            </w:r>
           </w:p>
         </w:tc>
       </w:tr>
@@ -1446,6 +1676,14 @@
                 <w:szCs w:val="24"/>
               </w:rPr>
             </w:pPr>
+            <w:r>
+              <w:rPr>
+                <w:rFonts w:cstheme="minorHAnsi"/>
+                <w:sz w:val="24"/>
+                <w:szCs w:val="24"/>
+              </w:rPr>
+              <w:t>TCP</w:t>
+            </w:r>
           </w:p>
         </w:tc>
       </w:tr>
@@ -1498,6 +1736,14 @@
                 <w:szCs w:val="24"/>
               </w:rPr>
             </w:pPr>
+            <w:r>
+              <w:rPr>
+                <w:rFonts w:cstheme="minorHAnsi"/>
+                <w:sz w:val="24"/>
+                <w:szCs w:val="24"/>
+              </w:rPr>
+              <w:t>ARP</w:t>
+            </w:r>
           </w:p>
         </w:tc>
       </w:tr>
@@ -1650,7 +1896,25 @@
           <w:sz w:val="24"/>
           <w:szCs w:val="24"/>
         </w:rPr>
-        <w:t>Based only on the IP numbering scheme, Identify each of the following IP addresses as Class – A, Class – B, Class – C , or Invalid IP Address</w:t>
+        <w:t xml:space="preserve">Based only on the IP numbering scheme, Identify each of the following IP addresses as Class – A, Class – B, Class – </w:t>
+      </w:r>
+      <w:proofErr w:type="gramStart"/>
+      <w:r>
+        <w:rPr>
+          <w:rFonts w:cstheme="minorHAnsi"/>
+          <w:sz w:val="24"/>
+          <w:szCs w:val="24"/>
+        </w:rPr>
+        <w:t>C ,</w:t>
+      </w:r>
+      <w:proofErr w:type="gramEnd"/>
+      <w:r>
+        <w:rPr>
+          <w:rFonts w:cstheme="minorHAnsi"/>
+          <w:sz w:val="24"/>
+          <w:szCs w:val="24"/>
+        </w:rPr>
+        <w:t xml:space="preserve"> or Invalid IP Address</w:t>
       </w:r>
     </w:p>
     <w:p>
@@ -1704,6 +1968,14 @@
                 <w:szCs w:val="24"/>
               </w:rPr>
             </w:pPr>
+            <w:r>
+              <w:rPr>
+                <w:rFonts w:cstheme="minorHAnsi"/>
+                <w:sz w:val="24"/>
+                <w:szCs w:val="24"/>
+              </w:rPr>
+              <w:t>Class C</w:t>
+            </w:r>
           </w:p>
         </w:tc>
       </w:tr>
@@ -1759,6 +2031,14 @@
                 <w:szCs w:val="24"/>
               </w:rPr>
             </w:pPr>
+            <w:r>
+              <w:rPr>
+                <w:rFonts w:cstheme="minorHAnsi"/>
+                <w:sz w:val="24"/>
+                <w:szCs w:val="24"/>
+              </w:rPr>
+              <w:t>Class A</w:t>
+            </w:r>
           </w:p>
         </w:tc>
       </w:tr>
@@ -1814,6 +2094,14 @@
                 <w:szCs w:val="24"/>
               </w:rPr>
             </w:pPr>
+            <w:r>
+              <w:rPr>
+                <w:rFonts w:cstheme="minorHAnsi"/>
+                <w:sz w:val="24"/>
+                <w:szCs w:val="24"/>
+              </w:rPr>
+              <w:t>Invalid</w:t>
+            </w:r>
           </w:p>
         </w:tc>
       </w:tr>
@@ -1869,6 +2157,14 @@
                 <w:szCs w:val="24"/>
               </w:rPr>
             </w:pPr>
+            <w:r>
+              <w:rPr>
+                <w:rFonts w:cstheme="minorHAnsi"/>
+                <w:sz w:val="24"/>
+                <w:szCs w:val="24"/>
+              </w:rPr>
+              <w:t>Class B</w:t>
+            </w:r>
           </w:p>
         </w:tc>
       </w:tr>
@@ -1924,7 +2220,6 @@
           <w:szCs w:val="24"/>
           <w:u w:val="single"/>
         </w:rPr>
-        <w:lastRenderedPageBreak/>
         <w:t>Question 6</w:t>
       </w:r>
     </w:p>
@@ -2041,6 +2336,24 @@
                 <w:szCs w:val="24"/>
               </w:rPr>
             </w:pPr>
+            <w:proofErr w:type="gramStart"/>
+            <w:r>
+              <w:rPr>
+                <w:rFonts w:cstheme="minorHAnsi"/>
+                <w:sz w:val="24"/>
+                <w:szCs w:val="24"/>
+              </w:rPr>
+              <w:t>173.40.0.0 :</w:t>
+            </w:r>
+            <w:proofErr w:type="gramEnd"/>
+            <w:r>
+              <w:rPr>
+                <w:rFonts w:cstheme="minorHAnsi"/>
+                <w:sz w:val="24"/>
+                <w:szCs w:val="24"/>
+              </w:rPr>
+              <w:t xml:space="preserve"> same as c</w:t>
+            </w:r>
           </w:p>
         </w:tc>
       </w:tr>
@@ -2093,6 +2406,14 @@
                 <w:szCs w:val="24"/>
               </w:rPr>
             </w:pPr>
+            <w:r>
+              <w:rPr>
+                <w:rFonts w:cstheme="minorHAnsi"/>
+                <w:sz w:val="24"/>
+                <w:szCs w:val="24"/>
+              </w:rPr>
+              <w:t>173.30.0.0 same as d</w:t>
+            </w:r>
           </w:p>
         </w:tc>
       </w:tr>
@@ -2145,6 +2466,24 @@
                 <w:szCs w:val="24"/>
               </w:rPr>
             </w:pPr>
+            <w:proofErr w:type="gramStart"/>
+            <w:r>
+              <w:rPr>
+                <w:rFonts w:cstheme="minorHAnsi"/>
+                <w:sz w:val="24"/>
+                <w:szCs w:val="24"/>
+              </w:rPr>
+              <w:t>173.40.0.0 :</w:t>
+            </w:r>
+            <w:proofErr w:type="gramEnd"/>
+            <w:r>
+              <w:rPr>
+                <w:rFonts w:cstheme="minorHAnsi"/>
+                <w:sz w:val="24"/>
+                <w:szCs w:val="24"/>
+              </w:rPr>
+              <w:t xml:space="preserve"> same as a</w:t>
+            </w:r>
           </w:p>
         </w:tc>
       </w:tr>
@@ -2197,6 +2536,24 @@
                 <w:szCs w:val="24"/>
               </w:rPr>
             </w:pPr>
+            <w:proofErr w:type="gramStart"/>
+            <w:r>
+              <w:rPr>
+                <w:rFonts w:cstheme="minorHAnsi"/>
+                <w:sz w:val="24"/>
+                <w:szCs w:val="24"/>
+              </w:rPr>
+              <w:t>173.30.0.0 :</w:t>
+            </w:r>
+            <w:proofErr w:type="gramEnd"/>
+            <w:r>
+              <w:rPr>
+                <w:rFonts w:cstheme="minorHAnsi"/>
+                <w:sz w:val="24"/>
+                <w:szCs w:val="24"/>
+              </w:rPr>
+              <w:t xml:space="preserve"> same as b</w:t>
+            </w:r>
           </w:p>
         </w:tc>
       </w:tr>
@@ -2267,21 +2624,23 @@
           </w:tcPr>
           <w:p>
             <w:pPr>
-              <w:rPr>
-                <w:rFonts w:cstheme="minorHAnsi"/>
-                <w:sz w:val="24"/>
-                <w:szCs w:val="24"/>
-              </w:rPr>
-            </w:pPr>
-          </w:p>
-          <w:p>
-            <w:pPr>
-              <w:rPr>
-                <w:rFonts w:cstheme="minorHAnsi"/>
-                <w:sz w:val="24"/>
-                <w:szCs w:val="24"/>
-              </w:rPr>
-            </w:pPr>
+              <w:tabs>
+                <w:tab w:val="left" w:pos="6105"/>
+              </w:tabs>
+              <w:rPr>
+                <w:rFonts w:cstheme="minorHAnsi"/>
+                <w:sz w:val="24"/>
+                <w:szCs w:val="24"/>
+              </w:rPr>
+            </w:pPr>
+            <w:r>
+              <w:rPr>
+                <w:rFonts w:cstheme="minorHAnsi"/>
+                <w:sz w:val="24"/>
+                <w:szCs w:val="24"/>
+              </w:rPr>
+              <w:t>Private ipv4 addresses cannot connect to the public internet</w:t>
+            </w:r>
           </w:p>
           <w:p>
             <w:pPr>
@@ -2378,6 +2737,7 @@
           <w:sz w:val="24"/>
           <w:szCs w:val="24"/>
         </w:rPr>
+        <w:lastRenderedPageBreak/>
         <w:t>a)</w:t>
       </w:r>
       <w:r>
@@ -2408,152 +2768,266 @@
       <w:r>
         <w:rPr>
           <w:rFonts w:cstheme="minorHAnsi"/>
+          <w:noProof/>
+          <w:sz w:val="24"/>
+          <w:szCs w:val="24"/>
+        </w:rPr>
+        <w:drawing>
+          <wp:inline distT="0" distB="0" distL="0" distR="0" wp14:anchorId="589916BF" wp14:editId="233D3C99">
+            <wp:extent cx="5943600" cy="3108325"/>
+            <wp:effectExtent l="0" t="0" r="0" b="0"/>
+            <wp:docPr id="4" name="Picture 4" descr="A screenshot of a computer&#10;&#10;Description automatically generated"/>
+            <wp:cNvGraphicFramePr>
+              <a:graphicFrameLocks xmlns:a="http://schemas.openxmlformats.org/drawingml/2006/main" noChangeAspect="1"/>
+            </wp:cNvGraphicFramePr>
+            <a:graphic xmlns:a="http://schemas.openxmlformats.org/drawingml/2006/main">
+              <a:graphicData uri="http://schemas.openxmlformats.org/drawingml/2006/picture">
+                <pic:pic xmlns:pic="http://schemas.openxmlformats.org/drawingml/2006/picture">
+                  <pic:nvPicPr>
+                    <pic:cNvPr id="4" name="Picture 4" descr="A screenshot of a computer&#10;&#10;Description automatically generated"/>
+                    <pic:cNvPicPr/>
+                  </pic:nvPicPr>
+                  <pic:blipFill>
+                    <a:blip r:embed="rId9">
+                      <a:extLst>
+                        <a:ext uri="{28A0092B-C50C-407E-A947-70E740481C1C}">
+                          <a14:useLocalDpi xmlns:a14="http://schemas.microsoft.com/office/drawing/2010/main" val="0"/>
+                        </a:ext>
+                      </a:extLst>
+                    </a:blip>
+                    <a:stretch>
+                      <a:fillRect/>
+                    </a:stretch>
+                  </pic:blipFill>
+                  <pic:spPr>
+                    <a:xfrm>
+                      <a:off x="0" y="0"/>
+                      <a:ext cx="5943600" cy="3108325"/>
+                    </a:xfrm>
+                    <a:prstGeom prst="rect">
+                      <a:avLst/>
+                    </a:prstGeom>
+                  </pic:spPr>
+                </pic:pic>
+              </a:graphicData>
+            </a:graphic>
+          </wp:inline>
+        </w:drawing>
+      </w:r>
+    </w:p>
+    <w:p>
+      <w:pPr>
+        <w:ind w:left="284" w:hanging="284"/>
+        <w:contextualSpacing/>
+        <w:rPr>
+          <w:rFonts w:cstheme="minorHAnsi"/>
+          <w:sz w:val="24"/>
+          <w:szCs w:val="24"/>
+        </w:rPr>
+      </w:pPr>
+      <w:r>
+        <w:rPr>
+          <w:rFonts w:cstheme="minorHAnsi"/>
+          <w:sz w:val="24"/>
+          <w:szCs w:val="24"/>
+        </w:rPr>
+        <w:t>b)</w:t>
+      </w:r>
+      <w:r>
+        <w:rPr>
+          <w:rFonts w:cstheme="minorHAnsi"/>
+          <w:sz w:val="24"/>
+          <w:szCs w:val="24"/>
+        </w:rPr>
+        <w:t xml:space="preserve"> </w:t>
+      </w:r>
+      <w:r>
+        <w:rPr>
+          <w:rFonts w:cstheme="minorHAnsi"/>
+          <w:sz w:val="24"/>
+          <w:szCs w:val="24"/>
+        </w:rPr>
+        <w:t>Use the correct command to test connectivity to the computer with IP address 192.168.200.110</w:t>
+      </w:r>
+      <w:r>
+        <w:rPr>
+          <w:rFonts w:cstheme="minorHAnsi"/>
+          <w:sz w:val="24"/>
+          <w:szCs w:val="24"/>
+        </w:rPr>
+        <w:br/>
+      </w:r>
+      <w:r>
+        <w:rPr>
+          <w:rFonts w:cstheme="minorHAnsi"/>
+          <w:noProof/>
+          <w:sz w:val="24"/>
+          <w:szCs w:val="24"/>
+        </w:rPr>
+        <w:drawing>
+          <wp:inline distT="0" distB="0" distL="0" distR="0" wp14:anchorId="580D9FCE" wp14:editId="1584BB6F">
+            <wp:extent cx="5943600" cy="3108325"/>
+            <wp:effectExtent l="0" t="0" r="0" b="0"/>
+            <wp:docPr id="5" name="Picture 5" descr="A screenshot of a computer screen&#10;&#10;Description automatically generated"/>
+            <wp:cNvGraphicFramePr>
+              <a:graphicFrameLocks xmlns:a="http://schemas.openxmlformats.org/drawingml/2006/main" noChangeAspect="1"/>
+            </wp:cNvGraphicFramePr>
+            <a:graphic xmlns:a="http://schemas.openxmlformats.org/drawingml/2006/main">
+              <a:graphicData uri="http://schemas.openxmlformats.org/drawingml/2006/picture">
+                <pic:pic xmlns:pic="http://schemas.openxmlformats.org/drawingml/2006/picture">
+                  <pic:nvPicPr>
+                    <pic:cNvPr id="5" name="Picture 5" descr="A screenshot of a computer screen&#10;&#10;Description automatically generated"/>
+                    <pic:cNvPicPr/>
+                  </pic:nvPicPr>
+                  <pic:blipFill>
+                    <a:blip r:embed="rId10">
+                      <a:extLst>
+                        <a:ext uri="{28A0092B-C50C-407E-A947-70E740481C1C}">
+                          <a14:useLocalDpi xmlns:a14="http://schemas.microsoft.com/office/drawing/2010/main" val="0"/>
+                        </a:ext>
+                      </a:extLst>
+                    </a:blip>
+                    <a:stretch>
+                      <a:fillRect/>
+                    </a:stretch>
+                  </pic:blipFill>
+                  <pic:spPr>
+                    <a:xfrm>
+                      <a:off x="0" y="0"/>
+                      <a:ext cx="5943600" cy="3108325"/>
+                    </a:xfrm>
+                    <a:prstGeom prst="rect">
+                      <a:avLst/>
+                    </a:prstGeom>
+                  </pic:spPr>
+                </pic:pic>
+              </a:graphicData>
+            </a:graphic>
+          </wp:inline>
+        </w:drawing>
+      </w:r>
+    </w:p>
+    <w:p>
+      <w:pPr>
+        <w:contextualSpacing/>
+        <w:rPr>
+          <w:rFonts w:cstheme="minorHAnsi"/>
+          <w:sz w:val="24"/>
+          <w:szCs w:val="24"/>
+        </w:rPr>
+      </w:pPr>
+      <w:r>
+        <w:rPr>
+          <w:rFonts w:cstheme="minorHAnsi"/>
+          <w:sz w:val="24"/>
+          <w:szCs w:val="24"/>
+        </w:rPr>
+        <w:lastRenderedPageBreak/>
+        <w:t>c)</w:t>
+      </w:r>
+      <w:r>
+        <w:rPr>
+          <w:rFonts w:cstheme="minorHAnsi"/>
+          <w:sz w:val="24"/>
+          <w:szCs w:val="24"/>
+        </w:rPr>
+        <w:t xml:space="preserve"> </w:t>
+      </w:r>
+      <w:r>
+        <w:rPr>
+          <w:rFonts w:cstheme="minorHAnsi"/>
+          <w:sz w:val="24"/>
+          <w:szCs w:val="24"/>
+        </w:rPr>
+        <w:t>Use the correct command to find the IP address for the web server netflix.com.</w:t>
+      </w:r>
+      <w:r>
+        <w:rPr>
+          <w:rFonts w:cstheme="minorHAnsi"/>
+          <w:sz w:val="24"/>
+          <w:szCs w:val="24"/>
+        </w:rPr>
+        <w:br/>
+      </w:r>
+      <w:r>
+        <w:rPr>
+          <w:rFonts w:cstheme="minorHAnsi"/>
+          <w:noProof/>
+          <w:sz w:val="24"/>
+          <w:szCs w:val="24"/>
+        </w:rPr>
+        <w:drawing>
+          <wp:inline distT="0" distB="0" distL="0" distR="0" wp14:anchorId="0B03448C" wp14:editId="7378A343">
+            <wp:extent cx="5943600" cy="3108325"/>
+            <wp:effectExtent l="0" t="0" r="0" b="0"/>
+            <wp:docPr id="6" name="Picture 6" descr="A screenshot of a computer program&#10;&#10;Description automatically generated"/>
+            <wp:cNvGraphicFramePr>
+              <a:graphicFrameLocks xmlns:a="http://schemas.openxmlformats.org/drawingml/2006/main" noChangeAspect="1"/>
+            </wp:cNvGraphicFramePr>
+            <a:graphic xmlns:a="http://schemas.openxmlformats.org/drawingml/2006/main">
+              <a:graphicData uri="http://schemas.openxmlformats.org/drawingml/2006/picture">
+                <pic:pic xmlns:pic="http://schemas.openxmlformats.org/drawingml/2006/picture">
+                  <pic:nvPicPr>
+                    <pic:cNvPr id="6" name="Picture 6" descr="A screenshot of a computer program&#10;&#10;Description automatically generated"/>
+                    <pic:cNvPicPr/>
+                  </pic:nvPicPr>
+                  <pic:blipFill>
+                    <a:blip r:embed="rId11">
+                      <a:extLst>
+                        <a:ext uri="{28A0092B-C50C-407E-A947-70E740481C1C}">
+                          <a14:useLocalDpi xmlns:a14="http://schemas.microsoft.com/office/drawing/2010/main" val="0"/>
+                        </a:ext>
+                      </a:extLst>
+                    </a:blip>
+                    <a:stretch>
+                      <a:fillRect/>
+                    </a:stretch>
+                  </pic:blipFill>
+                  <pic:spPr>
+                    <a:xfrm>
+                      <a:off x="0" y="0"/>
+                      <a:ext cx="5943600" cy="3108325"/>
+                    </a:xfrm>
+                    <a:prstGeom prst="rect">
+                      <a:avLst/>
+                    </a:prstGeom>
+                  </pic:spPr>
+                </pic:pic>
+              </a:graphicData>
+            </a:graphic>
+          </wp:inline>
+        </w:drawing>
+      </w:r>
+    </w:p>
+    <w:p>
+      <w:pPr>
+        <w:contextualSpacing/>
+        <w:rPr>
+          <w:rFonts w:cstheme="minorHAnsi"/>
+          <w:sz w:val="24"/>
+          <w:szCs w:val="24"/>
+        </w:rPr>
+      </w:pPr>
+    </w:p>
+    <w:p>
+      <w:pPr>
+        <w:contextualSpacing/>
+        <w:rPr>
+          <w:rFonts w:cstheme="minorHAnsi"/>
           <w:b/>
           <w:bCs/>
-          <w:color w:val="FF0000"/>
-          <w:sz w:val="24"/>
-          <w:szCs w:val="24"/>
-        </w:rPr>
-        <w:t>Screenshot Required</w:t>
-      </w:r>
-    </w:p>
-    <w:p>
-      <w:pPr>
-        <w:ind w:left="284" w:hanging="284"/>
-        <w:contextualSpacing/>
-        <w:rPr>
-          <w:rFonts w:cstheme="minorHAnsi"/>
-          <w:sz w:val="24"/>
-          <w:szCs w:val="24"/>
-        </w:rPr>
-      </w:pPr>
-      <w:r>
-        <w:rPr>
-          <w:rFonts w:cstheme="minorHAnsi"/>
-          <w:sz w:val="24"/>
-          <w:szCs w:val="24"/>
-        </w:rPr>
-        <w:t>b)</w:t>
-      </w:r>
-      <w:r>
-        <w:rPr>
-          <w:rFonts w:cstheme="minorHAnsi"/>
-          <w:sz w:val="24"/>
-          <w:szCs w:val="24"/>
-        </w:rPr>
-        <w:t xml:space="preserve"> </w:t>
-      </w:r>
-      <w:r>
-        <w:rPr>
-          <w:rFonts w:cstheme="minorHAnsi"/>
-          <w:sz w:val="24"/>
-          <w:szCs w:val="24"/>
-        </w:rPr>
-        <w:t>Use the correct command to test connectivity to the computer with IP address 192.168.200.110</w:t>
-      </w:r>
-      <w:r>
-        <w:rPr>
-          <w:rFonts w:cstheme="minorHAnsi"/>
-          <w:sz w:val="24"/>
-          <w:szCs w:val="24"/>
-        </w:rPr>
-        <w:br/>
-      </w:r>
+          <w:sz w:val="24"/>
+          <w:szCs w:val="24"/>
+        </w:rPr>
+      </w:pPr>
       <w:r>
         <w:rPr>
           <w:rFonts w:cstheme="minorHAnsi"/>
           <w:b/>
           <w:bCs/>
-          <w:color w:val="FF0000"/>
-          <w:sz w:val="24"/>
-          <w:szCs w:val="24"/>
-        </w:rPr>
-        <w:t>Screenshot Required</w:t>
-      </w:r>
-    </w:p>
-    <w:p>
-      <w:pPr>
-        <w:contextualSpacing/>
-        <w:rPr>
-          <w:rFonts w:cstheme="minorHAnsi"/>
-          <w:sz w:val="24"/>
-          <w:szCs w:val="24"/>
-        </w:rPr>
-      </w:pPr>
-      <w:r>
-        <w:rPr>
-          <w:rFonts w:cstheme="minorHAnsi"/>
-          <w:sz w:val="24"/>
-          <w:szCs w:val="24"/>
-        </w:rPr>
-        <w:t>c)</w:t>
-      </w:r>
-      <w:r>
-        <w:rPr>
-          <w:rFonts w:cstheme="minorHAnsi"/>
-          <w:sz w:val="24"/>
-          <w:szCs w:val="24"/>
-        </w:rPr>
-        <w:t xml:space="preserve"> </w:t>
-      </w:r>
-      <w:r>
-        <w:rPr>
-          <w:rFonts w:cstheme="minorHAnsi"/>
-          <w:sz w:val="24"/>
-          <w:szCs w:val="24"/>
-        </w:rPr>
-        <w:t>Use the correct command to find the IP address for the web server netflix.com.</w:t>
-      </w:r>
-      <w:r>
-        <w:rPr>
-          <w:rFonts w:cstheme="minorHAnsi"/>
-          <w:sz w:val="24"/>
-          <w:szCs w:val="24"/>
-        </w:rPr>
-        <w:br/>
-      </w:r>
-      <w:r>
-        <w:rPr>
-          <w:rFonts w:cstheme="minorHAnsi"/>
-          <w:b/>
-          <w:bCs/>
-          <w:color w:val="FF0000"/>
-          <w:sz w:val="24"/>
-          <w:szCs w:val="24"/>
-        </w:rPr>
-        <w:t xml:space="preserve">     Screenshot Required</w:t>
-      </w:r>
-    </w:p>
-    <w:p>
-      <w:pPr>
-        <w:contextualSpacing/>
-        <w:rPr>
-          <w:rFonts w:cstheme="minorHAnsi"/>
-          <w:sz w:val="24"/>
-          <w:szCs w:val="24"/>
-        </w:rPr>
-      </w:pPr>
-    </w:p>
-    <w:p>
-      <w:pPr>
-        <w:contextualSpacing/>
-        <w:rPr>
-          <w:rFonts w:cstheme="minorHAnsi"/>
-          <w:b/>
-          <w:bCs/>
-          <w:sz w:val="24"/>
-          <w:szCs w:val="24"/>
-        </w:rPr>
-      </w:pPr>
-      <w:r>
-        <w:rPr>
-          <w:rFonts w:cstheme="minorHAnsi"/>
-          <w:b/>
-          <w:bCs/>
-          <w:sz w:val="24"/>
-          <w:szCs w:val="24"/>
-        </w:rPr>
-        <w:lastRenderedPageBreak/>
+          <w:sz w:val="24"/>
+          <w:szCs w:val="24"/>
+        </w:rPr>
         <w:t>Question 9</w:t>
       </w:r>
     </w:p>
@@ -2719,6 +3193,14 @@
                 <w:szCs w:val="24"/>
               </w:rPr>
             </w:pPr>
+            <w:r>
+              <w:rPr>
+                <w:rFonts w:cstheme="minorHAnsi"/>
+                <w:sz w:val="24"/>
+                <w:szCs w:val="24"/>
+              </w:rPr>
+              <w:t>172.24.192.0</w:t>
+            </w:r>
           </w:p>
         </w:tc>
       </w:tr>
@@ -2919,6 +3401,14 @@
                 <w:szCs w:val="24"/>
               </w:rPr>
             </w:pPr>
+            <w:r>
+              <w:rPr>
+                <w:rFonts w:cstheme="minorHAnsi"/>
+                <w:sz w:val="24"/>
+                <w:szCs w:val="24"/>
+              </w:rPr>
+              <w:t>172.23.0.0</w:t>
+            </w:r>
           </w:p>
         </w:tc>
       </w:tr>
@@ -3102,6 +3592,14 @@
                 <w:szCs w:val="24"/>
               </w:rPr>
             </w:pPr>
+            <w:r>
+              <w:rPr>
+                <w:rFonts w:cstheme="minorHAnsi"/>
+                <w:sz w:val="24"/>
+                <w:szCs w:val="24"/>
+              </w:rPr>
+              <w:t>10.151.10.120</w:t>
+            </w:r>
           </w:p>
         </w:tc>
       </w:tr>
@@ -3312,6 +3810,15 @@
                 <w:szCs w:val="24"/>
               </w:rPr>
             </w:pPr>
+            <w:r>
+              <w:rPr>
+                <w:rFonts w:cstheme="minorHAnsi"/>
+                <w:sz w:val="24"/>
+                <w:szCs w:val="24"/>
+                <w:highlight w:val="yellow"/>
+              </w:rPr>
+              <w:t>172.16.0.0</w:t>
+            </w:r>
           </w:p>
         </w:tc>
       </w:tr>
@@ -3505,6 +4012,9 @@
           </w:tcPr>
           <w:p>
             <w:pPr>
+              <w:tabs>
+                <w:tab w:val="left" w:pos="1470"/>
+              </w:tabs>
               <w:ind w:left="-546"/>
               <w:contextualSpacing/>
               <w:rPr>
@@ -3513,6 +4023,34 @@
                 <w:szCs w:val="24"/>
               </w:rPr>
             </w:pPr>
+            <w:proofErr w:type="gramStart"/>
+            <w:r>
+              <w:rPr>
+                <w:rFonts w:cstheme="minorHAnsi"/>
+                <w:sz w:val="24"/>
+                <w:szCs w:val="24"/>
+              </w:rPr>
+              <w:t xml:space="preserve">115  </w:t>
+            </w:r>
+            <w:r>
+              <w:rPr>
+                <w:rFonts w:cstheme="minorHAnsi"/>
+                <w:sz w:val="24"/>
+                <w:szCs w:val="24"/>
+                <w:highlight w:val="yellow"/>
+              </w:rPr>
+              <w:t>172</w:t>
+            </w:r>
+            <w:proofErr w:type="gramEnd"/>
+            <w:r>
+              <w:rPr>
+                <w:rFonts w:cstheme="minorHAnsi"/>
+                <w:sz w:val="24"/>
+                <w:szCs w:val="24"/>
+                <w:highlight w:val="yellow"/>
+              </w:rPr>
+              <w:t>.16.0.0</w:t>
+            </w:r>
           </w:p>
         </w:tc>
       </w:tr>
@@ -3608,7 +4146,6 @@
           <w:sz w:val="24"/>
           <w:szCs w:val="24"/>
         </w:rPr>
-        <w:lastRenderedPageBreak/>
         <w:t>IP Address</w:t>
       </w:r>
       <w:r>
@@ -3722,6 +4259,15 @@
                 <w:szCs w:val="24"/>
               </w:rPr>
             </w:pPr>
+            <w:r>
+              <w:rPr>
+                <w:rFonts w:cstheme="minorHAnsi"/>
+                <w:sz w:val="24"/>
+                <w:szCs w:val="24"/>
+                <w:highlight w:val="yellow"/>
+              </w:rPr>
+              <w:t>172.16.0.0</w:t>
+            </w:r>
           </w:p>
         </w:tc>
       </w:tr>
@@ -3943,6 +4489,14 @@
                 <w:szCs w:val="24"/>
               </w:rPr>
             </w:pPr>
+            <w:r>
+              <w:rPr>
+                <w:rFonts w:cstheme="minorHAnsi"/>
+                <w:sz w:val="24"/>
+                <w:szCs w:val="24"/>
+              </w:rPr>
+              <w:t>172.17.0.0</w:t>
+            </w:r>
           </w:p>
         </w:tc>
       </w:tr>
@@ -4051,6 +4605,7 @@
           <w:sz w:val="24"/>
           <w:szCs w:val="24"/>
         </w:rPr>
+        <w:lastRenderedPageBreak/>
         <w:drawing>
           <wp:inline distT="0" distB="0" distL="0" distR="0" wp14:anchorId="3B075181" wp14:editId="22CE85C0">
             <wp:extent cx="5681980" cy="4400550"/>
@@ -4069,7 +4624,7 @@
                     </pic:cNvPicPr>
                   </pic:nvPicPr>
                   <pic:blipFill>
-                    <a:blip r:embed="rId9">
+                    <a:blip r:embed="rId12">
                       <a:extLst>
                         <a:ext uri="{28A0092B-C50C-407E-A947-70E740481C1C}">
                           <a14:useLocalDpi xmlns:a14="http://schemas.microsoft.com/office/drawing/2010/main" val="0"/>
@@ -4174,7 +4729,6 @@
           <w:sz w:val="24"/>
           <w:szCs w:val="24"/>
         </w:rPr>
-        <w:lastRenderedPageBreak/>
         <w:t>The source IPv4 address is 172.16.4.1 and the destination IPv4 address is 224.10.10.5. Which devices will receive the packet? (Give the IP address and the device type.)</w:t>
       </w:r>
     </w:p>
@@ -4202,6 +4756,15 @@
                 <w:szCs w:val="24"/>
               </w:rPr>
             </w:pPr>
+            <w:r>
+              <w:rPr>
+                <w:rFonts w:cstheme="minorHAnsi"/>
+                <w:noProof/>
+                <w:sz w:val="24"/>
+                <w:szCs w:val="24"/>
+              </w:rPr>
+              <w:t>172.16.4.3/24 – laptop</w:t>
+            </w:r>
           </w:p>
           <w:p>
             <w:pPr>
@@ -4213,17 +4776,15 @@
                 <w:szCs w:val="24"/>
               </w:rPr>
             </w:pPr>
-          </w:p>
-          <w:p>
-            <w:pPr>
-              <w:contextualSpacing/>
+            <w:r>
               <w:rPr>
                 <w:rFonts w:cstheme="minorHAnsi"/>
                 <w:noProof/>
                 <w:sz w:val="24"/>
                 <w:szCs w:val="24"/>
               </w:rPr>
-            </w:pPr>
+              <w:t>172.16.4.4/24 - laptop</w:t>
+            </w:r>
           </w:p>
         </w:tc>
       </w:tr>
@@ -4287,28 +4848,15 @@
                 <w:szCs w:val="24"/>
               </w:rPr>
             </w:pPr>
-          </w:p>
-          <w:p>
-            <w:pPr>
-              <w:contextualSpacing/>
+            <w:r>
               <w:rPr>
                 <w:rFonts w:cstheme="minorHAnsi"/>
                 <w:noProof/>
                 <w:sz w:val="24"/>
                 <w:szCs w:val="24"/>
               </w:rPr>
-            </w:pPr>
-          </w:p>
-          <w:p>
-            <w:pPr>
-              <w:contextualSpacing/>
-              <w:rPr>
-                <w:rFonts w:cstheme="minorHAnsi"/>
-                <w:noProof/>
-                <w:sz w:val="24"/>
-                <w:szCs w:val="24"/>
-              </w:rPr>
-            </w:pPr>
+              <w:t>printer</w:t>
+            </w:r>
           </w:p>
         </w:tc>
       </w:tr>
@@ -4372,28 +4920,15 @@
                 <w:szCs w:val="24"/>
               </w:rPr>
             </w:pPr>
-          </w:p>
-          <w:p>
-            <w:pPr>
-              <w:contextualSpacing/>
+            <w:r>
               <w:rPr>
                 <w:rFonts w:cstheme="minorHAnsi"/>
                 <w:noProof/>
                 <w:sz w:val="24"/>
                 <w:szCs w:val="24"/>
               </w:rPr>
-            </w:pPr>
-          </w:p>
-          <w:p>
-            <w:pPr>
-              <w:contextualSpacing/>
-              <w:rPr>
-                <w:rFonts w:cstheme="minorHAnsi"/>
-                <w:noProof/>
-                <w:sz w:val="24"/>
-                <w:szCs w:val="24"/>
-              </w:rPr>
-            </w:pPr>
+              <w:t>All of them</w:t>
+            </w:r>
           </w:p>
         </w:tc>
       </w:tr>
@@ -4430,6 +4965,7 @@
           <w:sz w:val="24"/>
           <w:szCs w:val="24"/>
         </w:rPr>
+        <w:lastRenderedPageBreak/>
         <w:t>The source IPv4 address is 172.16.4.1 and the destination IPv4 address is 172.16.4.3. Which devices will receive the packet?</w:t>
       </w:r>
     </w:p>
@@ -4456,16 +4992,15 @@
                 <w:szCs w:val="24"/>
               </w:rPr>
             </w:pPr>
-          </w:p>
-          <w:p>
-            <w:pPr>
+            <w:r>
               <w:rPr>
                 <w:rFonts w:cstheme="minorHAnsi"/>
                 <w:noProof/>
                 <w:sz w:val="24"/>
                 <w:szCs w:val="24"/>
               </w:rPr>
-            </w:pPr>
+              <w:t>The centermost laptop</w:t>
+            </w:r>
           </w:p>
           <w:p>
             <w:pPr>
@@ -4557,13 +5092,23 @@
           <w:szCs w:val="24"/>
         </w:rPr>
       </w:pPr>
-      <w:r>
-        <w:rPr>
-          <w:rFonts w:cstheme="minorHAnsi"/>
-          <w:sz w:val="24"/>
-          <w:szCs w:val="24"/>
-        </w:rPr>
-        <w:t>2013:ef12:0123:4567:89ab:cdef:0000:0001</w:t>
+      <w:proofErr w:type="gramStart"/>
+      <w:r>
+        <w:rPr>
+          <w:rFonts w:cstheme="minorHAnsi"/>
+          <w:sz w:val="24"/>
+          <w:szCs w:val="24"/>
+        </w:rPr>
+        <w:t>2013:ef</w:t>
+      </w:r>
+      <w:proofErr w:type="gramEnd"/>
+      <w:r>
+        <w:rPr>
+          <w:rFonts w:cstheme="minorHAnsi"/>
+          <w:sz w:val="24"/>
+          <w:szCs w:val="24"/>
+        </w:rPr>
+        <w:t>12:0123:4567:89ab:cdef:0000:0001</w:t>
       </w:r>
     </w:p>
     <w:p>
@@ -4592,21 +5137,21 @@
         <w:tblLook w:val="04A0" w:firstRow="1" w:lastRow="0" w:firstColumn="1" w:lastColumn="0" w:noHBand="0" w:noVBand="1"/>
       </w:tblPr>
       <w:tblGrid>
-        <w:gridCol w:w="1008"/>
-        <w:gridCol w:w="275"/>
-        <w:gridCol w:w="974"/>
-        <w:gridCol w:w="275"/>
-        <w:gridCol w:w="974"/>
-        <w:gridCol w:w="275"/>
-        <w:gridCol w:w="974"/>
-        <w:gridCol w:w="275"/>
-        <w:gridCol w:w="974"/>
-        <w:gridCol w:w="275"/>
-        <w:gridCol w:w="974"/>
-        <w:gridCol w:w="275"/>
-        <w:gridCol w:w="974"/>
-        <w:gridCol w:w="275"/>
-        <w:gridCol w:w="974"/>
+        <w:gridCol w:w="1004"/>
+        <w:gridCol w:w="281"/>
+        <w:gridCol w:w="970"/>
+        <w:gridCol w:w="281"/>
+        <w:gridCol w:w="969"/>
+        <w:gridCol w:w="281"/>
+        <w:gridCol w:w="971"/>
+        <w:gridCol w:w="281"/>
+        <w:gridCol w:w="970"/>
+        <w:gridCol w:w="281"/>
+        <w:gridCol w:w="970"/>
+        <w:gridCol w:w="281"/>
+        <w:gridCol w:w="964"/>
+        <w:gridCol w:w="281"/>
+        <w:gridCol w:w="966"/>
       </w:tblGrid>
       <w:tr>
         <w:trPr>
@@ -4627,6 +5172,15 @@
                 <w:szCs w:val="24"/>
               </w:rPr>
             </w:pPr>
+            <w:r>
+              <w:rPr>
+                <w:rFonts w:cstheme="minorHAnsi"/>
+                <w:color w:val="FF0000"/>
+                <w:sz w:val="24"/>
+                <w:szCs w:val="24"/>
+              </w:rPr>
+              <w:t>2013</w:t>
+            </w:r>
           </w:p>
         </w:tc>
         <w:tc>
@@ -4644,6 +5198,15 @@
                 <w:szCs w:val="24"/>
               </w:rPr>
             </w:pPr>
+            <w:r>
+              <w:rPr>
+                <w:rFonts w:cstheme="minorHAnsi"/>
+                <w:color w:val="FF0000"/>
+                <w:sz w:val="24"/>
+                <w:szCs w:val="24"/>
+              </w:rPr>
+              <w:t>:</w:t>
+            </w:r>
           </w:p>
         </w:tc>
         <w:tc>
@@ -4661,6 +5224,15 @@
                 <w:szCs w:val="24"/>
               </w:rPr>
             </w:pPr>
+            <w:r>
+              <w:rPr>
+                <w:rFonts w:cstheme="minorHAnsi"/>
+                <w:color w:val="FF0000"/>
+                <w:sz w:val="24"/>
+                <w:szCs w:val="24"/>
+              </w:rPr>
+              <w:t>Ef12</w:t>
+            </w:r>
           </w:p>
         </w:tc>
         <w:tc>
@@ -4678,6 +5250,15 @@
                 <w:szCs w:val="24"/>
               </w:rPr>
             </w:pPr>
+            <w:r>
+              <w:rPr>
+                <w:rFonts w:cstheme="minorHAnsi"/>
+                <w:color w:val="FF0000"/>
+                <w:sz w:val="24"/>
+                <w:szCs w:val="24"/>
+              </w:rPr>
+              <w:t>:</w:t>
+            </w:r>
           </w:p>
         </w:tc>
         <w:tc>
@@ -4695,6 +5276,15 @@
                 <w:szCs w:val="24"/>
               </w:rPr>
             </w:pPr>
+            <w:r>
+              <w:rPr>
+                <w:rFonts w:cstheme="minorHAnsi"/>
+                <w:color w:val="FF0000"/>
+                <w:sz w:val="24"/>
+                <w:szCs w:val="24"/>
+              </w:rPr>
+              <w:t>123</w:t>
+            </w:r>
           </w:p>
         </w:tc>
         <w:tc>
@@ -4712,6 +5302,15 @@
                 <w:szCs w:val="24"/>
               </w:rPr>
             </w:pPr>
+            <w:r>
+              <w:rPr>
+                <w:rFonts w:cstheme="minorHAnsi"/>
+                <w:color w:val="FF0000"/>
+                <w:sz w:val="24"/>
+                <w:szCs w:val="24"/>
+              </w:rPr>
+              <w:t>:</w:t>
+            </w:r>
           </w:p>
         </w:tc>
         <w:tc>
@@ -4729,6 +5328,15 @@
                 <w:szCs w:val="24"/>
               </w:rPr>
             </w:pPr>
+            <w:r>
+              <w:rPr>
+                <w:rFonts w:cstheme="minorHAnsi"/>
+                <w:color w:val="FF0000"/>
+                <w:sz w:val="24"/>
+                <w:szCs w:val="24"/>
+              </w:rPr>
+              <w:t>4567</w:t>
+            </w:r>
           </w:p>
         </w:tc>
         <w:tc>
@@ -4746,6 +5354,15 @@
                 <w:szCs w:val="24"/>
               </w:rPr>
             </w:pPr>
+            <w:r>
+              <w:rPr>
+                <w:rFonts w:cstheme="minorHAnsi"/>
+                <w:color w:val="FF0000"/>
+                <w:sz w:val="24"/>
+                <w:szCs w:val="24"/>
+              </w:rPr>
+              <w:t>:</w:t>
+            </w:r>
           </w:p>
         </w:tc>
         <w:tc>
@@ -4763,6 +5380,15 @@
                 <w:szCs w:val="24"/>
               </w:rPr>
             </w:pPr>
+            <w:r>
+              <w:rPr>
+                <w:rFonts w:cstheme="minorHAnsi"/>
+                <w:color w:val="FF0000"/>
+                <w:sz w:val="24"/>
+                <w:szCs w:val="24"/>
+              </w:rPr>
+              <w:t>89ab</w:t>
+            </w:r>
           </w:p>
         </w:tc>
         <w:tc>
@@ -4780,6 +5406,15 @@
                 <w:szCs w:val="24"/>
               </w:rPr>
             </w:pPr>
+            <w:r>
+              <w:rPr>
+                <w:rFonts w:cstheme="minorHAnsi"/>
+                <w:color w:val="FF0000"/>
+                <w:sz w:val="24"/>
+                <w:szCs w:val="24"/>
+              </w:rPr>
+              <w:t>:</w:t>
+            </w:r>
           </w:p>
         </w:tc>
         <w:tc>
@@ -4797,6 +5432,17 @@
                 <w:szCs w:val="24"/>
               </w:rPr>
             </w:pPr>
+            <w:proofErr w:type="spellStart"/>
+            <w:r>
+              <w:rPr>
+                <w:rFonts w:cstheme="minorHAnsi"/>
+                <w:color w:val="FF0000"/>
+                <w:sz w:val="24"/>
+                <w:szCs w:val="24"/>
+              </w:rPr>
+              <w:t>Cdef</w:t>
+            </w:r>
+            <w:proofErr w:type="spellEnd"/>
           </w:p>
         </w:tc>
         <w:tc>
@@ -4814,6 +5460,15 @@
                 <w:szCs w:val="24"/>
               </w:rPr>
             </w:pPr>
+            <w:r>
+              <w:rPr>
+                <w:rFonts w:cstheme="minorHAnsi"/>
+                <w:color w:val="FF0000"/>
+                <w:sz w:val="24"/>
+                <w:szCs w:val="24"/>
+              </w:rPr>
+              <w:t>:</w:t>
+            </w:r>
           </w:p>
         </w:tc>
         <w:tc>
@@ -4848,6 +5503,15 @@
                 <w:szCs w:val="24"/>
               </w:rPr>
             </w:pPr>
+            <w:r>
+              <w:rPr>
+                <w:rFonts w:cstheme="minorHAnsi"/>
+                <w:color w:val="FF0000"/>
+                <w:sz w:val="24"/>
+                <w:szCs w:val="24"/>
+              </w:rPr>
+              <w:t>:</w:t>
+            </w:r>
           </w:p>
         </w:tc>
         <w:tc>
@@ -4865,6 +5529,15 @@
                 <w:szCs w:val="24"/>
               </w:rPr>
             </w:pPr>
+            <w:r>
+              <w:rPr>
+                <w:rFonts w:cstheme="minorHAnsi"/>
+                <w:color w:val="FF0000"/>
+                <w:sz w:val="24"/>
+                <w:szCs w:val="24"/>
+              </w:rPr>
+              <w:t>1</w:t>
+            </w:r>
           </w:p>
         </w:tc>
       </w:tr>
@@ -4915,6 +5588,32 @@
                 <w:szCs w:val="24"/>
               </w:rPr>
             </w:pPr>
+            <w:proofErr w:type="gramStart"/>
+            <w:r>
+              <w:rPr>
+                <w:rFonts w:cstheme="minorHAnsi"/>
+                <w:sz w:val="24"/>
+                <w:szCs w:val="24"/>
+              </w:rPr>
+              <w:t>2013:ef</w:t>
+            </w:r>
+            <w:proofErr w:type="gramEnd"/>
+            <w:r>
+              <w:rPr>
+                <w:rFonts w:cstheme="minorHAnsi"/>
+                <w:sz w:val="24"/>
+                <w:szCs w:val="24"/>
+              </w:rPr>
+              <w:t>12:123:4567</w:t>
+            </w:r>
+            <w:r>
+              <w:rPr>
+                <w:rFonts w:cstheme="minorHAnsi"/>
+                <w:sz w:val="24"/>
+                <w:szCs w:val="24"/>
+              </w:rPr>
+              <w:t>:89ab:cdef::1</w:t>
+            </w:r>
           </w:p>
         </w:tc>
       </w:tr>
@@ -4948,7 +5647,25 @@
           <w:sz w:val="24"/>
           <w:szCs w:val="24"/>
         </w:rPr>
-        <w:t>2001:0db8:0000:1234:5678:9101:1112:1113</w:t>
+        <w:t>2001:0db</w:t>
+      </w:r>
+      <w:proofErr w:type="gramStart"/>
+      <w:r>
+        <w:rPr>
+          <w:rFonts w:cstheme="minorHAnsi"/>
+          <w:sz w:val="24"/>
+          <w:szCs w:val="24"/>
+        </w:rPr>
+        <w:t>8:0000:1234:5678:9101:1112</w:t>
+      </w:r>
+      <w:proofErr w:type="gramEnd"/>
+      <w:r>
+        <w:rPr>
+          <w:rFonts w:cstheme="minorHAnsi"/>
+          <w:sz w:val="24"/>
+          <w:szCs w:val="24"/>
+        </w:rPr>
+        <w:t>:1113</w:t>
       </w:r>
     </w:p>
     <w:p>
@@ -4977,21 +5694,21 @@
         <w:tblLook w:val="04A0" w:firstRow="1" w:lastRow="0" w:firstColumn="1" w:lastColumn="0" w:noHBand="0" w:noVBand="1"/>
       </w:tblPr>
       <w:tblGrid>
-        <w:gridCol w:w="1008"/>
-        <w:gridCol w:w="275"/>
-        <w:gridCol w:w="974"/>
-        <w:gridCol w:w="275"/>
-        <w:gridCol w:w="974"/>
-        <w:gridCol w:w="275"/>
-        <w:gridCol w:w="974"/>
-        <w:gridCol w:w="275"/>
-        <w:gridCol w:w="974"/>
-        <w:gridCol w:w="275"/>
-        <w:gridCol w:w="974"/>
-        <w:gridCol w:w="275"/>
-        <w:gridCol w:w="974"/>
-        <w:gridCol w:w="275"/>
-        <w:gridCol w:w="974"/>
+        <w:gridCol w:w="1002"/>
+        <w:gridCol w:w="281"/>
+        <w:gridCol w:w="969"/>
+        <w:gridCol w:w="281"/>
+        <w:gridCol w:w="963"/>
+        <w:gridCol w:w="281"/>
+        <w:gridCol w:w="970"/>
+        <w:gridCol w:w="281"/>
+        <w:gridCol w:w="970"/>
+        <w:gridCol w:w="281"/>
+        <w:gridCol w:w="970"/>
+        <w:gridCol w:w="281"/>
+        <w:gridCol w:w="970"/>
+        <w:gridCol w:w="281"/>
+        <w:gridCol w:w="970"/>
       </w:tblGrid>
       <w:tr>
         <w:trPr>
@@ -5012,6 +5729,15 @@
                 <w:szCs w:val="24"/>
               </w:rPr>
             </w:pPr>
+            <w:r>
+              <w:rPr>
+                <w:rFonts w:cstheme="minorHAnsi"/>
+                <w:color w:val="FF0000"/>
+                <w:sz w:val="24"/>
+                <w:szCs w:val="24"/>
+              </w:rPr>
+              <w:t>2001</w:t>
+            </w:r>
           </w:p>
         </w:tc>
         <w:tc>
@@ -5029,6 +5755,15 @@
                 <w:szCs w:val="24"/>
               </w:rPr>
             </w:pPr>
+            <w:r>
+              <w:rPr>
+                <w:rFonts w:cstheme="minorHAnsi"/>
+                <w:color w:val="FF0000"/>
+                <w:sz w:val="24"/>
+                <w:szCs w:val="24"/>
+              </w:rPr>
+              <w:t>:</w:t>
+            </w:r>
           </w:p>
         </w:tc>
         <w:tc>
@@ -5046,6 +5781,15 @@
                 <w:szCs w:val="24"/>
               </w:rPr>
             </w:pPr>
+            <w:r>
+              <w:rPr>
+                <w:rFonts w:cstheme="minorHAnsi"/>
+                <w:color w:val="FF0000"/>
+                <w:sz w:val="24"/>
+                <w:szCs w:val="24"/>
+              </w:rPr>
+              <w:t>Db8</w:t>
+            </w:r>
           </w:p>
         </w:tc>
         <w:tc>
@@ -5063,6 +5807,15 @@
                 <w:szCs w:val="24"/>
               </w:rPr>
             </w:pPr>
+            <w:r>
+              <w:rPr>
+                <w:rFonts w:cstheme="minorHAnsi"/>
+                <w:color w:val="FF0000"/>
+                <w:sz w:val="24"/>
+                <w:szCs w:val="24"/>
+              </w:rPr>
+              <w:t>:</w:t>
+            </w:r>
           </w:p>
         </w:tc>
         <w:tc>
@@ -5097,6 +5850,15 @@
                 <w:szCs w:val="24"/>
               </w:rPr>
             </w:pPr>
+            <w:r>
+              <w:rPr>
+                <w:rFonts w:cstheme="minorHAnsi"/>
+                <w:color w:val="FF0000"/>
+                <w:sz w:val="24"/>
+                <w:szCs w:val="24"/>
+              </w:rPr>
+              <w:t>:</w:t>
+            </w:r>
           </w:p>
         </w:tc>
         <w:tc>
@@ -5114,6 +5876,15 @@
                 <w:szCs w:val="24"/>
               </w:rPr>
             </w:pPr>
+            <w:r>
+              <w:rPr>
+                <w:rFonts w:cstheme="minorHAnsi"/>
+                <w:color w:val="FF0000"/>
+                <w:sz w:val="24"/>
+                <w:szCs w:val="24"/>
+              </w:rPr>
+              <w:t>1234</w:t>
+            </w:r>
           </w:p>
         </w:tc>
         <w:tc>
@@ -5131,6 +5902,15 @@
                 <w:szCs w:val="24"/>
               </w:rPr>
             </w:pPr>
+            <w:r>
+              <w:rPr>
+                <w:rFonts w:cstheme="minorHAnsi"/>
+                <w:color w:val="FF0000"/>
+                <w:sz w:val="24"/>
+                <w:szCs w:val="24"/>
+              </w:rPr>
+              <w:t>:</w:t>
+            </w:r>
           </w:p>
         </w:tc>
         <w:tc>
@@ -5148,6 +5928,15 @@
                 <w:szCs w:val="24"/>
               </w:rPr>
             </w:pPr>
+            <w:r>
+              <w:rPr>
+                <w:rFonts w:cstheme="minorHAnsi"/>
+                <w:color w:val="FF0000"/>
+                <w:sz w:val="24"/>
+                <w:szCs w:val="24"/>
+              </w:rPr>
+              <w:t>5678</w:t>
+            </w:r>
           </w:p>
         </w:tc>
         <w:tc>
@@ -5165,6 +5954,15 @@
                 <w:szCs w:val="24"/>
               </w:rPr>
             </w:pPr>
+            <w:r>
+              <w:rPr>
+                <w:rFonts w:cstheme="minorHAnsi"/>
+                <w:color w:val="FF0000"/>
+                <w:sz w:val="24"/>
+                <w:szCs w:val="24"/>
+              </w:rPr>
+              <w:t>:</w:t>
+            </w:r>
           </w:p>
         </w:tc>
         <w:tc>
@@ -5182,6 +5980,15 @@
                 <w:szCs w:val="24"/>
               </w:rPr>
             </w:pPr>
+            <w:r>
+              <w:rPr>
+                <w:rFonts w:cstheme="minorHAnsi"/>
+                <w:color w:val="FF0000"/>
+                <w:sz w:val="24"/>
+                <w:szCs w:val="24"/>
+              </w:rPr>
+              <w:t>9101</w:t>
+            </w:r>
           </w:p>
         </w:tc>
         <w:tc>
@@ -5199,6 +6006,15 @@
                 <w:szCs w:val="24"/>
               </w:rPr>
             </w:pPr>
+            <w:r>
+              <w:rPr>
+                <w:rFonts w:cstheme="minorHAnsi"/>
+                <w:color w:val="FF0000"/>
+                <w:sz w:val="24"/>
+                <w:szCs w:val="24"/>
+              </w:rPr>
+              <w:t>:</w:t>
+            </w:r>
           </w:p>
         </w:tc>
         <w:tc>
@@ -5216,6 +6032,15 @@
                 <w:szCs w:val="24"/>
               </w:rPr>
             </w:pPr>
+            <w:r>
+              <w:rPr>
+                <w:rFonts w:cstheme="minorHAnsi"/>
+                <w:color w:val="FF0000"/>
+                <w:sz w:val="24"/>
+                <w:szCs w:val="24"/>
+              </w:rPr>
+              <w:t>1112</w:t>
+            </w:r>
           </w:p>
         </w:tc>
         <w:tc>
@@ -5233,6 +6058,15 @@
                 <w:szCs w:val="24"/>
               </w:rPr>
             </w:pPr>
+            <w:r>
+              <w:rPr>
+                <w:rFonts w:cstheme="minorHAnsi"/>
+                <w:color w:val="FF0000"/>
+                <w:sz w:val="24"/>
+                <w:szCs w:val="24"/>
+              </w:rPr>
+              <w:t>:</w:t>
+            </w:r>
           </w:p>
         </w:tc>
         <w:tc>
@@ -5250,6 +6084,15 @@
                 <w:szCs w:val="24"/>
               </w:rPr>
             </w:pPr>
+            <w:r>
+              <w:rPr>
+                <w:rFonts w:cstheme="minorHAnsi"/>
+                <w:color w:val="FF0000"/>
+                <w:sz w:val="24"/>
+                <w:szCs w:val="24"/>
+              </w:rPr>
+              <w:t>1113</w:t>
+            </w:r>
           </w:p>
         </w:tc>
       </w:tr>
@@ -5300,6 +6143,24 @@
                 <w:szCs w:val="24"/>
               </w:rPr>
             </w:pPr>
+            <w:r>
+              <w:rPr>
+                <w:rFonts w:cstheme="minorHAnsi"/>
+                <w:sz w:val="24"/>
+                <w:szCs w:val="24"/>
+              </w:rPr>
+              <w:t>20001:db8::</w:t>
+            </w:r>
+            <w:proofErr w:type="gramStart"/>
+            <w:r>
+              <w:rPr>
+                <w:rFonts w:cstheme="minorHAnsi"/>
+                <w:sz w:val="24"/>
+                <w:szCs w:val="24"/>
+              </w:rPr>
+              <w:t>1234:5678:9101:1112:1113</w:t>
+            </w:r>
+            <w:proofErr w:type="gramEnd"/>
           </w:p>
         </w:tc>
       </w:tr>
@@ -5334,7 +6195,25 @@
           <w:sz w:val="24"/>
           <w:szCs w:val="24"/>
         </w:rPr>
-        <w:t>2001:db8:2233:4455:6677:0000:0000:0101</w:t>
+        <w:t>2001:db</w:t>
+      </w:r>
+      <w:proofErr w:type="gramStart"/>
+      <w:r>
+        <w:rPr>
+          <w:rFonts w:cstheme="minorHAnsi"/>
+          <w:sz w:val="24"/>
+          <w:szCs w:val="24"/>
+        </w:rPr>
+        <w:t>8:2233:4455:6677:0000:0000</w:t>
+      </w:r>
+      <w:proofErr w:type="gramEnd"/>
+      <w:r>
+        <w:rPr>
+          <w:rFonts w:cstheme="minorHAnsi"/>
+          <w:sz w:val="24"/>
+          <w:szCs w:val="24"/>
+        </w:rPr>
+        <w:t>:0101</w:t>
       </w:r>
     </w:p>
     <w:p>
@@ -5363,21 +6242,21 @@
         <w:tblLook w:val="04A0" w:firstRow="1" w:lastRow="0" w:firstColumn="1" w:lastColumn="0" w:noHBand="0" w:noVBand="1"/>
       </w:tblPr>
       <w:tblGrid>
-        <w:gridCol w:w="1008"/>
-        <w:gridCol w:w="275"/>
-        <w:gridCol w:w="974"/>
-        <w:gridCol w:w="275"/>
-        <w:gridCol w:w="974"/>
-        <w:gridCol w:w="275"/>
-        <w:gridCol w:w="974"/>
-        <w:gridCol w:w="275"/>
-        <w:gridCol w:w="974"/>
-        <w:gridCol w:w="275"/>
-        <w:gridCol w:w="974"/>
-        <w:gridCol w:w="275"/>
-        <w:gridCol w:w="974"/>
-        <w:gridCol w:w="275"/>
-        <w:gridCol w:w="974"/>
+        <w:gridCol w:w="1006"/>
+        <w:gridCol w:w="281"/>
+        <w:gridCol w:w="970"/>
+        <w:gridCol w:w="281"/>
+        <w:gridCol w:w="971"/>
+        <w:gridCol w:w="281"/>
+        <w:gridCol w:w="971"/>
+        <w:gridCol w:w="281"/>
+        <w:gridCol w:w="971"/>
+        <w:gridCol w:w="281"/>
+        <w:gridCol w:w="966"/>
+        <w:gridCol w:w="281"/>
+        <w:gridCol w:w="970"/>
+        <w:gridCol w:w="274"/>
+        <w:gridCol w:w="966"/>
       </w:tblGrid>
       <w:tr>
         <w:trPr>
@@ -5398,6 +6277,15 @@
                 <w:szCs w:val="24"/>
               </w:rPr>
             </w:pPr>
+            <w:r>
+              <w:rPr>
+                <w:rFonts w:cstheme="minorHAnsi"/>
+                <w:color w:val="FF0000"/>
+                <w:sz w:val="24"/>
+                <w:szCs w:val="24"/>
+              </w:rPr>
+              <w:t>2001</w:t>
+            </w:r>
           </w:p>
         </w:tc>
         <w:tc>
@@ -5415,6 +6303,15 @@
                 <w:szCs w:val="24"/>
               </w:rPr>
             </w:pPr>
+            <w:r>
+              <w:rPr>
+                <w:rFonts w:cstheme="minorHAnsi"/>
+                <w:color w:val="FF0000"/>
+                <w:sz w:val="24"/>
+                <w:szCs w:val="24"/>
+              </w:rPr>
+              <w:t>:</w:t>
+            </w:r>
           </w:p>
         </w:tc>
         <w:tc>
@@ -5432,6 +6329,15 @@
                 <w:szCs w:val="24"/>
               </w:rPr>
             </w:pPr>
+            <w:r>
+              <w:rPr>
+                <w:rFonts w:cstheme="minorHAnsi"/>
+                <w:color w:val="FF0000"/>
+                <w:sz w:val="24"/>
+                <w:szCs w:val="24"/>
+              </w:rPr>
+              <w:t>Db8</w:t>
+            </w:r>
           </w:p>
         </w:tc>
         <w:tc>
@@ -5449,6 +6355,15 @@
                 <w:szCs w:val="24"/>
               </w:rPr>
             </w:pPr>
+            <w:r>
+              <w:rPr>
+                <w:rFonts w:cstheme="minorHAnsi"/>
+                <w:color w:val="FF0000"/>
+                <w:sz w:val="24"/>
+                <w:szCs w:val="24"/>
+              </w:rPr>
+              <w:t>:</w:t>
+            </w:r>
           </w:p>
         </w:tc>
         <w:tc>
@@ -5466,6 +6381,15 @@
                 <w:szCs w:val="24"/>
               </w:rPr>
             </w:pPr>
+            <w:r>
+              <w:rPr>
+                <w:rFonts w:cstheme="minorHAnsi"/>
+                <w:color w:val="FF0000"/>
+                <w:sz w:val="24"/>
+                <w:szCs w:val="24"/>
+              </w:rPr>
+              <w:t>2233</w:t>
+            </w:r>
           </w:p>
         </w:tc>
         <w:tc>
@@ -5483,6 +6407,15 @@
                 <w:szCs w:val="24"/>
               </w:rPr>
             </w:pPr>
+            <w:r>
+              <w:rPr>
+                <w:rFonts w:cstheme="minorHAnsi"/>
+                <w:color w:val="FF0000"/>
+                <w:sz w:val="24"/>
+                <w:szCs w:val="24"/>
+              </w:rPr>
+              <w:t>:</w:t>
+            </w:r>
           </w:p>
         </w:tc>
         <w:tc>
@@ -5500,6 +6433,15 @@
                 <w:szCs w:val="24"/>
               </w:rPr>
             </w:pPr>
+            <w:r>
+              <w:rPr>
+                <w:rFonts w:cstheme="minorHAnsi"/>
+                <w:color w:val="FF0000"/>
+                <w:sz w:val="24"/>
+                <w:szCs w:val="24"/>
+              </w:rPr>
+              <w:t>4455</w:t>
+            </w:r>
           </w:p>
         </w:tc>
         <w:tc>
@@ -5517,6 +6459,15 @@
                 <w:szCs w:val="24"/>
               </w:rPr>
             </w:pPr>
+            <w:r>
+              <w:rPr>
+                <w:rFonts w:cstheme="minorHAnsi"/>
+                <w:color w:val="FF0000"/>
+                <w:sz w:val="24"/>
+                <w:szCs w:val="24"/>
+              </w:rPr>
+              <w:t>:</w:t>
+            </w:r>
           </w:p>
         </w:tc>
         <w:tc>
@@ -5534,6 +6485,15 @@
                 <w:szCs w:val="24"/>
               </w:rPr>
             </w:pPr>
+            <w:r>
+              <w:rPr>
+                <w:rFonts w:cstheme="minorHAnsi"/>
+                <w:color w:val="FF0000"/>
+                <w:sz w:val="24"/>
+                <w:szCs w:val="24"/>
+              </w:rPr>
+              <w:t>6677</w:t>
+            </w:r>
           </w:p>
         </w:tc>
         <w:tc>
@@ -5551,6 +6511,15 @@
                 <w:szCs w:val="24"/>
               </w:rPr>
             </w:pPr>
+            <w:r>
+              <w:rPr>
+                <w:rFonts w:cstheme="minorHAnsi"/>
+                <w:color w:val="FF0000"/>
+                <w:sz w:val="24"/>
+                <w:szCs w:val="24"/>
+              </w:rPr>
+              <w:t>:</w:t>
+            </w:r>
           </w:p>
         </w:tc>
         <w:tc>
@@ -5585,6 +6554,15 @@
                 <w:szCs w:val="24"/>
               </w:rPr>
             </w:pPr>
+            <w:r>
+              <w:rPr>
+                <w:rFonts w:cstheme="minorHAnsi"/>
+                <w:color w:val="FF0000"/>
+                <w:sz w:val="24"/>
+                <w:szCs w:val="24"/>
+              </w:rPr>
+              <w:t>:</w:t>
+            </w:r>
           </w:p>
         </w:tc>
         <w:tc>
@@ -5602,6 +6580,15 @@
                 <w:szCs w:val="24"/>
               </w:rPr>
             </w:pPr>
+            <w:r>
+              <w:rPr>
+                <w:rFonts w:cstheme="minorHAnsi"/>
+                <w:color w:val="FF0000"/>
+                <w:sz w:val="24"/>
+                <w:szCs w:val="24"/>
+              </w:rPr>
+              <w:t>101</w:t>
+            </w:r>
           </w:p>
         </w:tc>
         <w:tc>
@@ -5686,6 +6673,14 @@
                 <w:szCs w:val="24"/>
               </w:rPr>
             </w:pPr>
+            <w:r>
+              <w:rPr>
+                <w:rFonts w:cstheme="minorHAnsi"/>
+                <w:sz w:val="24"/>
+                <w:szCs w:val="24"/>
+              </w:rPr>
+              <w:t>2001:db8:2233:4455:6677::101</w:t>
+            </w:r>
           </w:p>
         </w:tc>
       </w:tr>
@@ -6316,6 +7311,119 @@
       </w:pPr>
     </w:lvl>
   </w:abstractNum>
+  <w:abstractNum w:abstractNumId="6" w15:restartNumberingAfterBreak="0">
+    <w:nsid w:val="73967FC5"/>
+    <w:multiLevelType w:val="hybridMultilevel"/>
+    <w:tmpl w:val="21E25FD6"/>
+    <w:lvl w:ilvl="0" w:tplc="296C7E50">
+      <w:start w:val="1"/>
+      <w:numFmt w:val="bullet"/>
+      <w:lvlText w:val="-"/>
+      <w:lvlJc w:val="left"/>
+      <w:pPr>
+        <w:ind w:left="720" w:hanging="360"/>
+      </w:pPr>
+      <w:rPr>
+        <w:rFonts w:ascii="Calibri" w:eastAsiaTheme="minorHAnsi" w:hAnsi="Calibri" w:cs="Calibri" w:hint="default"/>
+      </w:rPr>
+    </w:lvl>
+    <w:lvl w:ilvl="1" w:tplc="10090003" w:tentative="1">
+      <w:start w:val="1"/>
+      <w:numFmt w:val="bullet"/>
+      <w:lvlText w:val="o"/>
+      <w:lvlJc w:val="left"/>
+      <w:pPr>
+        <w:ind w:left="1440" w:hanging="360"/>
+      </w:pPr>
+      <w:rPr>
+        <w:rFonts w:ascii="Courier New" w:hAnsi="Courier New" w:cs="Courier New" w:hint="default"/>
+      </w:rPr>
+    </w:lvl>
+    <w:lvl w:ilvl="2" w:tplc="10090005" w:tentative="1">
+      <w:start w:val="1"/>
+      <w:numFmt w:val="bullet"/>
+      <w:lvlText w:val=""/>
+      <w:lvlJc w:val="left"/>
+      <w:pPr>
+        <w:ind w:left="2160" w:hanging="360"/>
+      </w:pPr>
+      <w:rPr>
+        <w:rFonts w:ascii="Wingdings" w:hAnsi="Wingdings" w:hint="default"/>
+      </w:rPr>
+    </w:lvl>
+    <w:lvl w:ilvl="3" w:tplc="10090001" w:tentative="1">
+      <w:start w:val="1"/>
+      <w:numFmt w:val="bullet"/>
+      <w:lvlText w:val=""/>
+      <w:lvlJc w:val="left"/>
+      <w:pPr>
+        <w:ind w:left="2880" w:hanging="360"/>
+      </w:pPr>
+      <w:rPr>
+        <w:rFonts w:ascii="Symbol" w:hAnsi="Symbol" w:hint="default"/>
+      </w:rPr>
+    </w:lvl>
+    <w:lvl w:ilvl="4" w:tplc="10090003" w:tentative="1">
+      <w:start w:val="1"/>
+      <w:numFmt w:val="bullet"/>
+      <w:lvlText w:val="o"/>
+      <w:lvlJc w:val="left"/>
+      <w:pPr>
+        <w:ind w:left="3600" w:hanging="360"/>
+      </w:pPr>
+      <w:rPr>
+        <w:rFonts w:ascii="Courier New" w:hAnsi="Courier New" w:cs="Courier New" w:hint="default"/>
+      </w:rPr>
+    </w:lvl>
+    <w:lvl w:ilvl="5" w:tplc="10090005" w:tentative="1">
+      <w:start w:val="1"/>
+      <w:numFmt w:val="bullet"/>
+      <w:lvlText w:val=""/>
+      <w:lvlJc w:val="left"/>
+      <w:pPr>
+        <w:ind w:left="4320" w:hanging="360"/>
+      </w:pPr>
+      <w:rPr>
+        <w:rFonts w:ascii="Wingdings" w:hAnsi="Wingdings" w:hint="default"/>
+      </w:rPr>
+    </w:lvl>
+    <w:lvl w:ilvl="6" w:tplc="10090001" w:tentative="1">
+      <w:start w:val="1"/>
+      <w:numFmt w:val="bullet"/>
+      <w:lvlText w:val=""/>
+      <w:lvlJc w:val="left"/>
+      <w:pPr>
+        <w:ind w:left="5040" w:hanging="360"/>
+      </w:pPr>
+      <w:rPr>
+        <w:rFonts w:ascii="Symbol" w:hAnsi="Symbol" w:hint="default"/>
+      </w:rPr>
+    </w:lvl>
+    <w:lvl w:ilvl="7" w:tplc="10090003" w:tentative="1">
+      <w:start w:val="1"/>
+      <w:numFmt w:val="bullet"/>
+      <w:lvlText w:val="o"/>
+      <w:lvlJc w:val="left"/>
+      <w:pPr>
+        <w:ind w:left="5760" w:hanging="360"/>
+      </w:pPr>
+      <w:rPr>
+        <w:rFonts w:ascii="Courier New" w:hAnsi="Courier New" w:cs="Courier New" w:hint="default"/>
+      </w:rPr>
+    </w:lvl>
+    <w:lvl w:ilvl="8" w:tplc="10090005" w:tentative="1">
+      <w:start w:val="1"/>
+      <w:numFmt w:val="bullet"/>
+      <w:lvlText w:val=""/>
+      <w:lvlJc w:val="left"/>
+      <w:pPr>
+        <w:ind w:left="6480" w:hanging="360"/>
+      </w:pPr>
+      <w:rPr>
+        <w:rFonts w:ascii="Wingdings" w:hAnsi="Wingdings" w:hint="default"/>
+      </w:rPr>
+    </w:lvl>
+  </w:abstractNum>
   <w:num w:numId="1" w16cid:durableId="983045317">
     <w:abstractNumId w:val="0"/>
   </w:num>
@@ -6333,6 +7441,9 @@
   </w:num>
   <w:num w:numId="6" w16cid:durableId="1514880672">
     <w:abstractNumId w:val="3"/>
+  </w:num>
+  <w:num w:numId="7" w16cid:durableId="1777746574">
+    <w:abstractNumId w:val="6"/>
   </w:num>
 </w:numbering>
 </file>

</xml_diff>